<commit_message>
20. Bilerako akta gehitu
</commit_message>
<xml_diff>
--- a/Barne Informazioa/Barne Kudeaketa/Bilera Aktak/2021-06-04.docx
+++ b/Barne Informazioa/Barne Kudeaketa/Bilera Aktak/2021-06-04.docx
@@ -207,7 +207,23 @@
           <w:sz w:val="24"/>
           <w:szCs w:val="24"/>
         </w:rPr>
-        <w:t>10:00-11:00</w:t>
+        <w:t>10:00-1</w:t>
+      </w:r>
+      <w:r>
+        <w:rPr>
+          <w:b/>
+          <w:sz w:val="24"/>
+          <w:szCs w:val="24"/>
+        </w:rPr>
+        <w:t>3</w:t>
+      </w:r>
+      <w:r>
+        <w:rPr>
+          <w:b/>
+          <w:sz w:val="24"/>
+          <w:szCs w:val="24"/>
+        </w:rPr>
+        <w:t>:00</w:t>
       </w:r>
     </w:p>
     <w:p>
@@ -831,7 +847,16 @@
         <w:t>bukatzeko denbora izango dut nire ustez.</w:t>
       </w:r>
       <w:r>
-        <w:t xml:space="preserve"> Inplementazioa ez dakit zen</w:t>
+        <w:t xml:space="preserve"> Inplementazioa</w:t>
+      </w:r>
+      <w:r>
+        <w:t>rekin</w:t>
+      </w:r>
+      <w:r>
+        <w:t xml:space="preserve"> ez dakit zen</w:t>
+      </w:r>
+      <w:r>
+        <w:t>bat denbora beharko dudan.</w:t>
       </w:r>
     </w:p>
     <w:p>
@@ -855,15 +880,13 @@
         <w:t>Bilera eguna azkena denez orduan erabaki dezakegu.</w:t>
       </w:r>
       <w:r>
-        <w:t xml:space="preserve"> </w:t>
-      </w:r>
-      <w:proofErr w:type="spellStart"/>
-      <w:r>
-        <w:t>Segurunez</w:t>
-      </w:r>
-      <w:proofErr w:type="spellEnd"/>
-      <w:r>
-        <w:t xml:space="preserve"> ez du denborarik emango uztailean </w:t>
+        <w:t xml:space="preserve"> Seguru</w:t>
+      </w:r>
+      <w:r>
+        <w:t>e</w:t>
+      </w:r>
+      <w:r>
+        <w:t xml:space="preserve">nez ez du denborarik emango uztailean </w:t>
       </w:r>
       <w:r>
         <w:lastRenderedPageBreak/>

</xml_diff>